<commit_message>
Last locally savef files
</commit_message>
<xml_diff>
--- a/WEB-programming/course work/Отчет РГЗ.docx
+++ b/WEB-programming/course work/Отчет РГЗ.docx
@@ -419,23 +419,13 @@
           <w:szCs w:val="28"/>
         </w:rPr>
       </w:pPr>
-      <w:proofErr w:type="spellStart"/>
-      <w:r>
-        <w:rPr>
-          <w:color w:val="262626"/>
-          <w:sz w:val="28"/>
-          <w:szCs w:val="28"/>
-        </w:rPr>
-        <w:t>Чадоев</w:t>
-      </w:r>
-      <w:proofErr w:type="spellEnd"/>
-      <w:r>
-        <w:rPr>
-          <w:color w:val="262626"/>
-          <w:sz w:val="28"/>
-          <w:szCs w:val="28"/>
-        </w:rPr>
-        <w:t xml:space="preserve"> И.М.</w:t>
+      <w:r>
+        <w:rPr>
+          <w:color w:val="262626"/>
+          <w:sz w:val="28"/>
+          <w:szCs w:val="28"/>
+        </w:rPr>
+        <w:t>Чадоев И.М.</w:t>
       </w:r>
     </w:p>
     <w:p>
@@ -449,23 +439,13 @@
           <w:szCs w:val="28"/>
         </w:rPr>
       </w:pPr>
-      <w:proofErr w:type="spellStart"/>
-      <w:r>
-        <w:rPr>
-          <w:color w:val="262626"/>
-          <w:sz w:val="28"/>
-          <w:szCs w:val="28"/>
-        </w:rPr>
-        <w:t>Баяндиева</w:t>
-      </w:r>
-      <w:proofErr w:type="spellEnd"/>
-      <w:r>
-        <w:rPr>
-          <w:color w:val="262626"/>
-          <w:sz w:val="28"/>
-          <w:szCs w:val="28"/>
-        </w:rPr>
-        <w:t xml:space="preserve"> К.Б.</w:t>
+      <w:r>
+        <w:rPr>
+          <w:color w:val="262626"/>
+          <w:sz w:val="28"/>
+          <w:szCs w:val="28"/>
+        </w:rPr>
+        <w:t>Баяндиева К.Б.</w:t>
       </w:r>
     </w:p>
     <w:p>
@@ -534,6 +514,7 @@
         <w:suppressAutoHyphens/>
         <w:spacing w:before="89"/>
         <w:ind w:right="428"/>
+        <w:jc w:val="center"/>
         <w:rPr>
           <w:color w:val="262626"/>
           <w:sz w:val="28"/>
@@ -545,7 +526,7 @@
       <w:pPr>
         <w:suppressAutoHyphens/>
         <w:spacing w:before="89"/>
-        <w:ind w:left="122" w:right="428"/>
+        <w:ind w:right="428"/>
         <w:jc w:val="center"/>
         <w:rPr>
           <w:color w:val="262626"/>
@@ -558,7 +539,7 @@
       <w:pPr>
         <w:suppressAutoHyphens/>
         <w:spacing w:before="89"/>
-        <w:ind w:left="122" w:right="428"/>
+        <w:ind w:right="428"/>
         <w:jc w:val="center"/>
         <w:rPr>
           <w:color w:val="262626"/>
@@ -566,6 +547,14 @@
           <w:szCs w:val="28"/>
         </w:rPr>
       </w:pPr>
+      <w:r>
+        <w:rPr>
+          <w:color w:val="262626"/>
+          <w:sz w:val="28"/>
+          <w:szCs w:val="28"/>
+        </w:rPr>
+        <w:t>Новосибирск 2023</w:t>
+      </w:r>
       <w:r>
         <w:rPr>
           <w:color w:val="262626"/>
@@ -599,8 +588,21 @@
         <w:p>
           <w:pPr>
             <w:pStyle w:val="a7"/>
+            <w:jc w:val="center"/>
+            <w:rPr>
+              <w:rFonts w:ascii="Times New Roman" w:hAnsi="Times New Roman" w:cs="Times New Roman"/>
+              <w:b/>
+              <w:bCs/>
+              <w:color w:val="auto"/>
+            </w:rPr>
           </w:pPr>
           <w:r>
+            <w:rPr>
+              <w:rFonts w:ascii="Times New Roman" w:hAnsi="Times New Roman" w:cs="Times New Roman"/>
+              <w:b/>
+              <w:bCs/>
+              <w:color w:val="auto"/>
+            </w:rPr>
             <w:t>Содержание</w:t>
           </w:r>
         </w:p>
@@ -770,7 +772,7 @@
                 <w:noProof/>
                 <w:webHidden/>
               </w:rPr>
-              <w:t>5</w:t>
+              <w:t>4</w:t>
             </w:r>
             <w:r>
               <w:rPr>
@@ -926,23 +928,7 @@
         <w:t xml:space="preserve">Разработчики: </w:t>
       </w:r>
       <w:r>
-        <w:t xml:space="preserve">Данильченко В.С., </w:t>
-      </w:r>
-      <w:proofErr w:type="spellStart"/>
-      <w:r>
-        <w:t>Чадоев</w:t>
-      </w:r>
-      <w:proofErr w:type="spellEnd"/>
-      <w:r>
-        <w:t xml:space="preserve"> И.М., </w:t>
-      </w:r>
-      <w:proofErr w:type="spellStart"/>
-      <w:r>
-        <w:t>Баяндиева</w:t>
-      </w:r>
-      <w:proofErr w:type="spellEnd"/>
-      <w:r>
-        <w:t xml:space="preserve"> К.Б.</w:t>
+        <w:t>Данильченко В.С., Чадоев И.М., Баяндиева К.Б.</w:t>
       </w:r>
     </w:p>
     <w:p>
@@ -960,14 +946,12 @@
       <w:r>
         <w:t xml:space="preserve">Курс </w:t>
       </w:r>
-      <w:proofErr w:type="spellStart"/>
       <w:r>
         <w:rPr>
           <w:lang w:val="en-US"/>
         </w:rPr>
         <w:t>DiSpace</w:t>
       </w:r>
-      <w:proofErr w:type="spellEnd"/>
       <w:r>
         <w:t> 12824</w:t>
       </w:r>
@@ -1081,14 +1065,12 @@
       <w:r>
         <w:t>.</w:t>
       </w:r>
-      <w:proofErr w:type="spellStart"/>
       <w:r>
         <w:rPr>
           <w:lang w:val="en-US"/>
         </w:rPr>
         <w:t>js</w:t>
       </w:r>
-      <w:proofErr w:type="spellEnd"/>
       <w:r>
         <w:t>.</w:t>
       </w:r>
@@ -1140,14 +1122,12 @@
       <w:r>
         <w:t xml:space="preserve"> пакеты </w:t>
       </w:r>
-      <w:proofErr w:type="spellStart"/>
       <w:r>
         <w:rPr>
           <w:lang w:val="en-US"/>
         </w:rPr>
         <w:t>npm</w:t>
       </w:r>
-      <w:proofErr w:type="spellEnd"/>
       <w:r>
         <w:t xml:space="preserve">, </w:t>
       </w:r>
@@ -1160,14 +1140,12 @@
       <w:r>
         <w:t xml:space="preserve">, </w:t>
       </w:r>
-      <w:proofErr w:type="spellStart"/>
       <w:r>
         <w:rPr>
           <w:lang w:val="en-US"/>
         </w:rPr>
         <w:t>vue</w:t>
       </w:r>
-      <w:proofErr w:type="spellEnd"/>
       <w:r>
         <w:t>.</w:t>
       </w:r>
@@ -1994,71 +1972,50 @@
                 <w:sz w:val="24"/>
                 <w:szCs w:val="24"/>
               </w:rPr>
-              <w:t xml:space="preserve">   - Проверить корректное отображение компонентов </w:t>
-            </w:r>
-            <w:proofErr w:type="spellStart"/>
-            <w:r>
-              <w:rPr>
-                <w:sz w:val="24"/>
-                <w:szCs w:val="24"/>
-              </w:rPr>
-              <w:t>StockWidget</w:t>
-            </w:r>
-            <w:proofErr w:type="spellEnd"/>
-            <w:r>
-              <w:rPr>
-                <w:sz w:val="24"/>
-                <w:szCs w:val="24"/>
-              </w:rPr>
-              <w:t xml:space="preserve">, </w:t>
-            </w:r>
-            <w:proofErr w:type="spellStart"/>
-            <w:r>
-              <w:rPr>
-                <w:sz w:val="24"/>
-                <w:szCs w:val="24"/>
-              </w:rPr>
-              <w:t>StockList</w:t>
-            </w:r>
-            <w:proofErr w:type="spellEnd"/>
-            <w:r>
-              <w:rPr>
-                <w:sz w:val="24"/>
-                <w:szCs w:val="24"/>
-              </w:rPr>
-              <w:t xml:space="preserve">, </w:t>
-            </w:r>
-            <w:proofErr w:type="spellStart"/>
-            <w:r>
-              <w:rPr>
-                <w:sz w:val="24"/>
-                <w:szCs w:val="24"/>
-              </w:rPr>
-              <w:t>StockItem</w:t>
-            </w:r>
-            <w:proofErr w:type="spellEnd"/>
-            <w:r>
-              <w:rPr>
-                <w:sz w:val="24"/>
-                <w:szCs w:val="24"/>
-              </w:rPr>
-              <w:t xml:space="preserve"> и </w:t>
-            </w:r>
-            <w:proofErr w:type="spellStart"/>
-            <w:r>
-              <w:rPr>
-                <w:sz w:val="24"/>
-                <w:szCs w:val="24"/>
-              </w:rPr>
-              <w:t>SearchBar</w:t>
-            </w:r>
-            <w:proofErr w:type="spellEnd"/>
-            <w:r>
-              <w:rPr>
-                <w:sz w:val="24"/>
-                <w:szCs w:val="24"/>
-              </w:rPr>
-              <w:t xml:space="preserve"> на странице</w:t>
+              <w:t xml:space="preserve">   - Проверить корректное отображение компонентов StockWidget, StockList, StockItem</w:t>
+            </w:r>
+            <w:r>
+              <w:rPr>
+                <w:sz w:val="24"/>
+                <w:szCs w:val="24"/>
+              </w:rPr>
+              <w:t>,</w:t>
+            </w:r>
+            <w:r>
+              <w:rPr>
+                <w:sz w:val="24"/>
+                <w:szCs w:val="24"/>
+              </w:rPr>
+              <w:t xml:space="preserve"> SearchBar </w:t>
+            </w:r>
+            <w:r>
+              <w:rPr>
+                <w:sz w:val="24"/>
+                <w:szCs w:val="24"/>
+              </w:rPr>
+              <w:t xml:space="preserve">и </w:t>
+            </w:r>
+            <w:r>
+              <w:rPr>
+                <w:sz w:val="24"/>
+                <w:szCs w:val="24"/>
+                <w:lang w:val="en-US"/>
+              </w:rPr>
+              <w:t>StockChart</w:t>
+            </w:r>
+            <w:r>
+              <w:rPr>
+                <w:sz w:val="24"/>
+                <w:szCs w:val="24"/>
+              </w:rPr>
+              <w:t xml:space="preserve"> </w:t>
+            </w:r>
+            <w:r>
+              <w:rPr>
+                <w:sz w:val="24"/>
+                <w:szCs w:val="24"/>
+              </w:rPr>
+              <w:t>на странице</w:t>
             </w:r>
           </w:p>
           <w:p>
@@ -2330,23 +2287,7 @@
                 <w:sz w:val="24"/>
                 <w:szCs w:val="24"/>
               </w:rPr>
-              <w:t xml:space="preserve">   - Ввести поисковый запрос в поле </w:t>
-            </w:r>
-            <w:proofErr w:type="spellStart"/>
-            <w:r>
-              <w:rPr>
-                <w:sz w:val="24"/>
-                <w:szCs w:val="24"/>
-              </w:rPr>
-              <w:t>SearchBar</w:t>
-            </w:r>
-            <w:proofErr w:type="spellEnd"/>
-            <w:r>
-              <w:rPr>
-                <w:sz w:val="24"/>
-                <w:szCs w:val="24"/>
-              </w:rPr>
-              <w:t xml:space="preserve"> и проверить, что отображаются только акции, соответствующие запросу</w:t>
+              <w:t xml:space="preserve">   - Ввести поисковый запрос в поле SearchBar и проверить, что отображаются только акции, соответствующие запросу</w:t>
             </w:r>
           </w:p>
           <w:p>
@@ -2476,17 +2417,8 @@
                 <w:sz w:val="24"/>
                 <w:szCs w:val="24"/>
               </w:rPr>
-              <w:t xml:space="preserve">- Проверить корректное отображение названия, символа и цены акции в компоненте </w:t>
-            </w:r>
-            <w:proofErr w:type="spellStart"/>
-            <w:r>
-              <w:rPr>
-                <w:sz w:val="24"/>
-                <w:szCs w:val="24"/>
-              </w:rPr>
-              <w:t>StockItem</w:t>
-            </w:r>
-            <w:proofErr w:type="spellEnd"/>
+              <w:t>- Проверить корректное отображение названия, символа и цены акции в компоненте StockItem</w:t>
+            </w:r>
           </w:p>
           <w:p>
             <w:pPr>
@@ -2531,12 +2463,14 @@
               <w:rPr>
                 <w:sz w:val="24"/>
                 <w:szCs w:val="24"/>
-              </w:rPr>
-            </w:pPr>
-            <w:r>
-              <w:rPr>
-                <w:sz w:val="24"/>
-                <w:szCs w:val="24"/>
+                <w:lang w:val="en-US"/>
+              </w:rPr>
+            </w:pPr>
+            <w:r>
+              <w:rPr>
+                <w:sz w:val="24"/>
+                <w:szCs w:val="24"/>
+                <w:lang w:val="en-US"/>
               </w:rPr>
               <w:t>5</w:t>
             </w:r>
@@ -2564,7 +2498,7 @@
                 <w:sz w:val="24"/>
                 <w:szCs w:val="24"/>
               </w:rPr>
-              <w:t>Тестирование совместимости с различными браузерами</w:t>
+              <w:t>Тестирование корректного отображения графика</w:t>
             </w:r>
           </w:p>
         </w:tc>
@@ -2590,23 +2524,171 @@
                 <w:sz w:val="24"/>
                 <w:szCs w:val="24"/>
               </w:rPr>
-              <w:t xml:space="preserve">- Проверить корректное отображение и работу виджета в различных браузерах: Google </w:t>
-            </w:r>
-            <w:proofErr w:type="spellStart"/>
-            <w:r>
-              <w:rPr>
-                <w:sz w:val="24"/>
-                <w:szCs w:val="24"/>
-              </w:rPr>
-              <w:t>Chrome</w:t>
-            </w:r>
-            <w:proofErr w:type="spellEnd"/>
-            <w:r>
-              <w:rPr>
-                <w:sz w:val="24"/>
-                <w:szCs w:val="24"/>
-              </w:rPr>
-              <w:t>, Mozilla Firefox, Safari, Microsoft Edge</w:t>
+              <w:t xml:space="preserve">- Проверить корректное отображение </w:t>
+            </w:r>
+            <w:r>
+              <w:rPr>
+                <w:sz w:val="24"/>
+                <w:szCs w:val="24"/>
+              </w:rPr>
+              <w:t>графика</w:t>
+            </w:r>
+            <w:r>
+              <w:rPr>
+                <w:sz w:val="24"/>
+                <w:szCs w:val="24"/>
+              </w:rPr>
+              <w:t xml:space="preserve">, цен акции </w:t>
+            </w:r>
+            <w:r>
+              <w:rPr>
+                <w:sz w:val="24"/>
+                <w:szCs w:val="24"/>
+              </w:rPr>
+              <w:t xml:space="preserve">в соответствующее время </w:t>
+            </w:r>
+            <w:r>
+              <w:rPr>
+                <w:sz w:val="24"/>
+                <w:szCs w:val="24"/>
+              </w:rPr>
+              <w:t>в компоненте Stock</w:t>
+            </w:r>
+            <w:r>
+              <w:rPr>
+                <w:sz w:val="24"/>
+                <w:szCs w:val="24"/>
+              </w:rPr>
+              <w:t>C</w:t>
+            </w:r>
+            <w:r>
+              <w:rPr>
+                <w:sz w:val="24"/>
+                <w:szCs w:val="24"/>
+                <w:lang w:val="en-US"/>
+              </w:rPr>
+              <w:t>hart</w:t>
+            </w:r>
+          </w:p>
+          <w:p>
+            <w:pPr>
+              <w:rPr>
+                <w:sz w:val="24"/>
+                <w:szCs w:val="24"/>
+              </w:rPr>
+            </w:pPr>
+            <w:r>
+              <w:rPr>
+                <w:sz w:val="24"/>
+                <w:szCs w:val="24"/>
+              </w:rPr>
+              <w:t xml:space="preserve">   - Проверить корректное обновление данных </w:t>
+            </w:r>
+            <w:r>
+              <w:rPr>
+                <w:sz w:val="24"/>
+                <w:szCs w:val="24"/>
+              </w:rPr>
+              <w:t>графика</w:t>
+            </w:r>
+            <w:r>
+              <w:rPr>
+                <w:sz w:val="24"/>
+                <w:szCs w:val="24"/>
+              </w:rPr>
+              <w:t xml:space="preserve"> при изменении их значений</w:t>
+            </w:r>
+            <w:r>
+              <w:rPr>
+                <w:sz w:val="24"/>
+                <w:szCs w:val="24"/>
+              </w:rPr>
+              <w:t xml:space="preserve"> (рис. 4).</w:t>
+            </w:r>
+          </w:p>
+        </w:tc>
+      </w:tr>
+      <w:tr>
+        <w:trPr>
+          <w:trHeight w:val="558"/>
+        </w:trPr>
+        <w:tc>
+          <w:tcPr>
+            <w:tcW w:w="993" w:type="dxa"/>
+            <w:tcBorders>
+              <w:top w:val="single" w:sz="4" w:space="0" w:color="auto"/>
+              <w:left w:val="single" w:sz="4" w:space="0" w:color="auto"/>
+              <w:bottom w:val="single" w:sz="4" w:space="0" w:color="auto"/>
+              <w:right w:val="single" w:sz="4" w:space="0" w:color="auto"/>
+            </w:tcBorders>
+          </w:tcPr>
+          <w:p>
+            <w:pPr>
+              <w:rPr>
+                <w:sz w:val="24"/>
+                <w:szCs w:val="24"/>
+                <w:lang w:val="en-US"/>
+              </w:rPr>
+            </w:pPr>
+            <w:r>
+              <w:rPr>
+                <w:sz w:val="24"/>
+                <w:szCs w:val="24"/>
+                <w:lang w:val="en-US"/>
+              </w:rPr>
+              <w:t>6</w:t>
+            </w:r>
+          </w:p>
+        </w:tc>
+        <w:tc>
+          <w:tcPr>
+            <w:tcW w:w="3969" w:type="dxa"/>
+            <w:tcBorders>
+              <w:top w:val="single" w:sz="4" w:space="0" w:color="auto"/>
+              <w:left w:val="single" w:sz="4" w:space="0" w:color="auto"/>
+              <w:bottom w:val="single" w:sz="4" w:space="0" w:color="auto"/>
+              <w:right w:val="single" w:sz="4" w:space="0" w:color="auto"/>
+            </w:tcBorders>
+          </w:tcPr>
+          <w:p>
+            <w:pPr>
+              <w:rPr>
+                <w:sz w:val="24"/>
+                <w:szCs w:val="24"/>
+              </w:rPr>
+            </w:pPr>
+            <w:r>
+              <w:rPr>
+                <w:sz w:val="24"/>
+                <w:szCs w:val="24"/>
+              </w:rPr>
+              <w:t>Тестирование совместимости с различными браузерами</w:t>
+            </w:r>
+          </w:p>
+        </w:tc>
+        <w:tc>
+          <w:tcPr>
+            <w:tcW w:w="4345" w:type="dxa"/>
+            <w:tcBorders>
+              <w:top w:val="single" w:sz="4" w:space="0" w:color="auto"/>
+              <w:left w:val="single" w:sz="4" w:space="0" w:color="auto"/>
+              <w:bottom w:val="single" w:sz="4" w:space="0" w:color="auto"/>
+              <w:right w:val="single" w:sz="4" w:space="0" w:color="auto"/>
+            </w:tcBorders>
+          </w:tcPr>
+          <w:p>
+            <w:pPr>
+              <w:rPr>
+                <w:sz w:val="24"/>
+                <w:szCs w:val="24"/>
+              </w:rPr>
+            </w:pPr>
+            <w:r>
+              <w:rPr>
+                <w:sz w:val="24"/>
+                <w:szCs w:val="24"/>
+              </w:rPr>
+              <w:t>- Проверить корректное отображение и работу виджета в различных браузерах: Google Chrome, Mozilla Firefox, Safari, Microsoft Edge</w:t>
             </w:r>
             <w:r>
               <w:rPr>
@@ -2627,7 +2709,7 @@
                 <w:sz w:val="24"/>
                 <w:szCs w:val="24"/>
               </w:rPr>
-              <w:t>5</w:t>
+              <w:t>6</w:t>
             </w:r>
             <w:r>
               <w:rPr>
@@ -2645,13 +2727,30 @@
         <w:spacing w:line="360" w:lineRule="auto"/>
         <w:jc w:val="center"/>
       </w:pPr>
+    </w:p>
+    <w:p>
+      <w:pPr>
+        <w:widowControl/>
+        <w:autoSpaceDE/>
+        <w:autoSpaceDN/>
+        <w:spacing w:after="160" w:line="360" w:lineRule="auto"/>
+      </w:pPr>
+      <w:r>
+        <w:br w:type="page"/>
+      </w:r>
+    </w:p>
+    <w:p>
+      <w:pPr>
+        <w:spacing w:line="360" w:lineRule="auto"/>
+        <w:jc w:val="center"/>
+      </w:pPr>
       <w:r>
         <w:lastRenderedPageBreak/>
         <w:drawing>
-          <wp:inline distT="0" distB="0" distL="0" distR="0" wp14:anchorId="3449C45E" wp14:editId="14DC125B">
-            <wp:extent cx="5940425" cy="4555490"/>
-            <wp:effectExtent l="0" t="0" r="3175" b="0"/>
-            <wp:docPr id="1564382633" name="Рисунок 1"/>
+          <wp:inline distT="0" distB="0" distL="0" distR="0" wp14:anchorId="4CE98CF7" wp14:editId="045653AC">
+            <wp:extent cx="5027290" cy="4114800"/>
+            <wp:effectExtent l="0" t="0" r="2540" b="0"/>
+            <wp:docPr id="368177783" name="Рисунок 368177783"/>
             <wp:cNvGraphicFramePr>
               <a:graphicFrameLocks xmlns:a="http://schemas.openxmlformats.org/drawingml/2006/main" noChangeAspect="1"/>
             </wp:cNvGraphicFramePr>
@@ -2659,7 +2758,7 @@
               <a:graphicData uri="http://schemas.openxmlformats.org/drawingml/2006/picture">
                 <pic:pic xmlns:pic="http://schemas.openxmlformats.org/drawingml/2006/picture">
                   <pic:nvPicPr>
-                    <pic:cNvPr id="1564382633" name=""/>
+                    <pic:cNvPr id="886414808" name=""/>
                     <pic:cNvPicPr/>
                   </pic:nvPicPr>
                   <pic:blipFill>
@@ -2671,7 +2770,7 @@
                   <pic:spPr>
                     <a:xfrm>
                       <a:off x="0" y="0"/>
-                      <a:ext cx="5940425" cy="4555490"/>
+                      <a:ext cx="5044337" cy="4128753"/>
                     </a:xfrm>
                     <a:prstGeom prst="rect">
                       <a:avLst/>
@@ -2705,26 +2804,21 @@
       <w:pPr>
         <w:spacing w:line="360" w:lineRule="auto"/>
         <w:jc w:val="center"/>
-      </w:pPr>
-    </w:p>
-    <w:p>
-      <w:pPr>
-        <w:spacing w:line="360" w:lineRule="auto"/>
-        <w:jc w:val="center"/>
-        <w:rPr>
-          <w:noProof/>
-        </w:rPr>
-      </w:pPr>
-      <w:r>
-        <w:rPr>
-          <w:noProof/>
-        </w:rPr>
-        <w:lastRenderedPageBreak/>
+        <w:rPr>
+          <w:sz w:val="28"/>
+          <w:szCs w:val="28"/>
+        </w:rPr>
+      </w:pPr>
+      <w:r>
+        <w:rPr>
+          <w:sz w:val="28"/>
+          <w:szCs w:val="28"/>
+        </w:rPr>
         <w:drawing>
-          <wp:inline distT="0" distB="0" distL="0" distR="0" wp14:anchorId="20D89866" wp14:editId="39040A5E">
-            <wp:extent cx="5940425" cy="4607560"/>
-            <wp:effectExtent l="0" t="0" r="3175" b="2540"/>
-            <wp:docPr id="1445766799" name="Рисунок 1"/>
+          <wp:inline distT="0" distB="0" distL="0" distR="0" wp14:anchorId="724668B3" wp14:editId="6D79043F">
+            <wp:extent cx="4725354" cy="4358640"/>
+            <wp:effectExtent l="0" t="0" r="0" b="3810"/>
+            <wp:docPr id="896738768" name="Рисунок 1"/>
             <wp:cNvGraphicFramePr>
               <a:graphicFrameLocks xmlns:a="http://schemas.openxmlformats.org/drawingml/2006/main" noChangeAspect="1"/>
             </wp:cNvGraphicFramePr>
@@ -2732,7 +2826,7 @@
               <a:graphicData uri="http://schemas.openxmlformats.org/drawingml/2006/picture">
                 <pic:pic xmlns:pic="http://schemas.openxmlformats.org/drawingml/2006/picture">
                   <pic:nvPicPr>
-                    <pic:cNvPr id="1445766799" name=""/>
+                    <pic:cNvPr id="896738768" name=""/>
                     <pic:cNvPicPr/>
                   </pic:nvPicPr>
                   <pic:blipFill>
@@ -2744,7 +2838,7 @@
                   <pic:spPr>
                     <a:xfrm>
                       <a:off x="0" y="0"/>
-                      <a:ext cx="5940425" cy="4607560"/>
+                      <a:ext cx="4728427" cy="4361475"/>
                     </a:xfrm>
                     <a:prstGeom prst="rect">
                       <a:avLst/>
@@ -2756,37 +2850,43 @@
           </wp:inline>
         </w:drawing>
       </w:r>
-      <w:r>
-        <w:rPr>
-          <w:sz w:val="28"/>
-          <w:szCs w:val="28"/>
-        </w:rPr>
-        <w:t>Рис. 2. Тест 2.</w:t>
-      </w:r>
     </w:p>
     <w:p>
       <w:pPr>
         <w:spacing w:line="360" w:lineRule="auto"/>
         <w:jc w:val="center"/>
-      </w:pPr>
+        <w:rPr>
+          <w:noProof/>
+        </w:rPr>
+      </w:pPr>
+      <w:r>
+        <w:rPr>
+          <w:sz w:val="28"/>
+          <w:szCs w:val="28"/>
+        </w:rPr>
+        <w:t>Рис. 2. Тест 2.</w:t>
+      </w:r>
     </w:p>
     <w:p>
       <w:pPr>
         <w:spacing w:line="360" w:lineRule="auto"/>
         <w:jc w:val="center"/>
+      </w:pPr>
+    </w:p>
+    <w:p>
+      <w:pPr>
+        <w:spacing w:line="360" w:lineRule="auto"/>
+        <w:jc w:val="center"/>
         <w:rPr>
           <w:noProof/>
         </w:rPr>
       </w:pPr>
       <w:r>
-        <w:rPr>
-          <w:noProof/>
-        </w:rPr>
         <w:drawing>
-          <wp:inline distT="0" distB="0" distL="0" distR="0" wp14:anchorId="14A96D22" wp14:editId="40730129">
-            <wp:extent cx="5940425" cy="2073275"/>
-            <wp:effectExtent l="0" t="0" r="3175" b="3175"/>
-            <wp:docPr id="2039410745" name="Рисунок 1"/>
+          <wp:inline distT="0" distB="0" distL="0" distR="0" wp14:anchorId="6AD84C5D" wp14:editId="5DE76DC2">
+            <wp:extent cx="6088654" cy="2446020"/>
+            <wp:effectExtent l="0" t="0" r="7620" b="0"/>
+            <wp:docPr id="1963441136" name="Рисунок 1963441136"/>
             <wp:cNvGraphicFramePr>
               <a:graphicFrameLocks xmlns:a="http://schemas.openxmlformats.org/drawingml/2006/main" noChangeAspect="1"/>
             </wp:cNvGraphicFramePr>
@@ -2794,23 +2894,30 @@
               <a:graphicData uri="http://schemas.openxmlformats.org/drawingml/2006/picture">
                 <pic:pic xmlns:pic="http://schemas.openxmlformats.org/drawingml/2006/picture">
                   <pic:nvPicPr>
-                    <pic:cNvPr id="2039410745" name=""/>
+                    <pic:cNvPr id="289294508" name=""/>
                     <pic:cNvPicPr/>
                   </pic:nvPicPr>
-                  <pic:blipFill>
+                  <pic:blipFill rotWithShape="1">
                     <a:blip r:embed="rId10"/>
-                    <a:stretch>
-                      <a:fillRect/>
-                    </a:stretch>
+                    <a:srcRect l="5131" r="6104" b="10921"/>
+                    <a:stretch/>
                   </pic:blipFill>
-                  <pic:spPr>
+                  <pic:spPr bwMode="auto">
                     <a:xfrm>
                       <a:off x="0" y="0"/>
-                      <a:ext cx="5940425" cy="2073275"/>
+                      <a:ext cx="6090685" cy="2446836"/>
                     </a:xfrm>
                     <a:prstGeom prst="rect">
                       <a:avLst/>
                     </a:prstGeom>
+                    <a:ln>
+                      <a:noFill/>
+                    </a:ln>
+                    <a:extLst>
+                      <a:ext uri="{53640926-AAD7-44D8-BBD7-CCE9431645EC}">
+                        <a14:shadowObscured xmlns:a14="http://schemas.microsoft.com/office/drawing/2010/main"/>
+                      </a:ext>
+                    </a:extLst>
                   </pic:spPr>
                 </pic:pic>
               </a:graphicData>
@@ -2851,15 +2958,11 @@
         </w:rPr>
       </w:pPr>
       <w:r>
-        <w:rPr>
-          <w:noProof/>
-        </w:rPr>
-        <w:lastRenderedPageBreak/>
         <w:drawing>
-          <wp:inline distT="0" distB="0" distL="0" distR="0" wp14:anchorId="2D48D13A" wp14:editId="464CA0BC">
-            <wp:extent cx="5940425" cy="1562735"/>
+          <wp:inline distT="0" distB="0" distL="0" distR="0" wp14:anchorId="430A28C5" wp14:editId="00AECDF6">
+            <wp:extent cx="5940425" cy="2115820"/>
             <wp:effectExtent l="0" t="0" r="3175" b="0"/>
-            <wp:docPr id="592475608" name="Рисунок 1"/>
+            <wp:docPr id="1731700790" name="Рисунок 1731700790"/>
             <wp:cNvGraphicFramePr>
               <a:graphicFrameLocks xmlns:a="http://schemas.openxmlformats.org/drawingml/2006/main" noChangeAspect="1"/>
             </wp:cNvGraphicFramePr>
@@ -2867,7 +2970,7 @@
               <a:graphicData uri="http://schemas.openxmlformats.org/drawingml/2006/picture">
                 <pic:pic xmlns:pic="http://schemas.openxmlformats.org/drawingml/2006/picture">
                   <pic:nvPicPr>
-                    <pic:cNvPr id="592475608" name=""/>
+                    <pic:cNvPr id="947096118" name=""/>
                     <pic:cNvPicPr/>
                   </pic:nvPicPr>
                   <pic:blipFill>
@@ -2879,7 +2982,7 @@
                   <pic:spPr>
                     <a:xfrm>
                       <a:off x="0" y="0"/>
-                      <a:ext cx="5940425" cy="1562735"/>
+                      <a:ext cx="5940425" cy="2115820"/>
                     </a:xfrm>
                     <a:prstGeom prst="rect">
                       <a:avLst/>
@@ -2918,26 +3021,16 @@
           <w:szCs w:val="28"/>
         </w:rPr>
       </w:pPr>
-    </w:p>
-    <w:p>
-      <w:pPr>
-        <w:spacing w:line="360" w:lineRule="auto"/>
-        <w:jc w:val="center"/>
-        <w:rPr>
-          <w:sz w:val="28"/>
-          <w:szCs w:val="28"/>
-        </w:rPr>
-      </w:pPr>
       <w:r>
         <w:rPr>
           <w:sz w:val="28"/>
           <w:szCs w:val="28"/>
         </w:rPr>
         <w:drawing>
-          <wp:inline distT="0" distB="0" distL="0" distR="0" wp14:anchorId="2B4963A1" wp14:editId="4EB9D4A3">
-            <wp:extent cx="5940425" cy="3041650"/>
-            <wp:effectExtent l="0" t="0" r="3175" b="6350"/>
-            <wp:docPr id="1901672524" name="Рисунок 1"/>
+          <wp:inline distT="0" distB="0" distL="0" distR="0" wp14:anchorId="7980F59B" wp14:editId="342EDA78">
+            <wp:extent cx="5311140" cy="2895064"/>
+            <wp:effectExtent l="0" t="0" r="3810" b="635"/>
+            <wp:docPr id="745222252" name="Рисунок 1"/>
             <wp:cNvGraphicFramePr>
               <a:graphicFrameLocks xmlns:a="http://schemas.openxmlformats.org/drawingml/2006/main" noChangeAspect="1"/>
             </wp:cNvGraphicFramePr>
@@ -2945,7 +3038,7 @@
               <a:graphicData uri="http://schemas.openxmlformats.org/drawingml/2006/picture">
                 <pic:pic xmlns:pic="http://schemas.openxmlformats.org/drawingml/2006/picture">
                   <pic:nvPicPr>
-                    <pic:cNvPr id="1901672524" name=""/>
+                    <pic:cNvPr id="745222252" name=""/>
                     <pic:cNvPicPr/>
                   </pic:nvPicPr>
                   <pic:blipFill>
@@ -2957,7 +3050,7 @@
                   <pic:spPr>
                     <a:xfrm>
                       <a:off x="0" y="0"/>
-                      <a:ext cx="5940425" cy="3041650"/>
+                      <a:ext cx="5312503" cy="2895807"/>
                     </a:xfrm>
                     <a:prstGeom prst="rect">
                       <a:avLst/>
@@ -2969,41 +3062,6 @@
           </wp:inline>
         </w:drawing>
       </w:r>
-      <w:r>
-        <w:rPr>
-          <w:sz w:val="28"/>
-          <w:szCs w:val="28"/>
-        </w:rPr>
-        <w:t xml:space="preserve">Рис. </w:t>
-      </w:r>
-      <w:r>
-        <w:rPr>
-          <w:sz w:val="28"/>
-          <w:szCs w:val="28"/>
-        </w:rPr>
-        <w:t>5</w:t>
-      </w:r>
-      <w:r>
-        <w:rPr>
-          <w:sz w:val="28"/>
-          <w:szCs w:val="28"/>
-        </w:rPr>
-        <w:t xml:space="preserve">. Тест </w:t>
-      </w:r>
-      <w:r>
-        <w:rPr>
-          <w:sz w:val="28"/>
-          <w:szCs w:val="28"/>
-        </w:rPr>
-        <w:t>5</w:t>
-      </w:r>
-      <w:r>
-        <w:rPr>
-          <w:sz w:val="28"/>
-          <w:szCs w:val="28"/>
-        </w:rPr>
-        <w:t>.</w:t>
-      </w:r>
     </w:p>
     <w:p>
       <w:pPr>
@@ -3014,23 +3072,156 @@
           <w:szCs w:val="28"/>
         </w:rPr>
       </w:pPr>
+      <w:r>
+        <w:rPr>
+          <w:sz w:val="28"/>
+          <w:szCs w:val="28"/>
+        </w:rPr>
+        <w:t xml:space="preserve">Рис. </w:t>
+      </w:r>
+      <w:r>
+        <w:rPr>
+          <w:sz w:val="28"/>
+          <w:szCs w:val="28"/>
+        </w:rPr>
+        <w:t>5</w:t>
+      </w:r>
+      <w:r>
+        <w:rPr>
+          <w:sz w:val="28"/>
+          <w:szCs w:val="28"/>
+        </w:rPr>
+        <w:t xml:space="preserve">. Тест </w:t>
+      </w:r>
+      <w:r>
+        <w:rPr>
+          <w:sz w:val="28"/>
+          <w:szCs w:val="28"/>
+        </w:rPr>
+        <w:t>5</w:t>
+      </w:r>
+      <w:r>
+        <w:rPr>
+          <w:sz w:val="28"/>
+          <w:szCs w:val="28"/>
+        </w:rPr>
+        <w:t>.</w:t>
+      </w:r>
+    </w:p>
+    <w:p>
+      <w:pPr>
+        <w:jc w:val="both"/>
+        <w:rPr>
+          <w:sz w:val="28"/>
+          <w:szCs w:val="28"/>
+        </w:rPr>
+      </w:pPr>
+      <w:r>
+        <w:rPr>
+          <w:sz w:val="28"/>
+          <w:szCs w:val="28"/>
+        </w:rPr>
+        <w:lastRenderedPageBreak/>
+        <w:drawing>
+          <wp:inline distT="0" distB="0" distL="0" distR="0" wp14:anchorId="3D5DB6D5" wp14:editId="1423BD08">
+            <wp:extent cx="6308416" cy="2971800"/>
+            <wp:effectExtent l="0" t="0" r="0" b="0"/>
+            <wp:docPr id="1071008761" name="Рисунок 1"/>
+            <wp:cNvGraphicFramePr>
+              <a:graphicFrameLocks xmlns:a="http://schemas.openxmlformats.org/drawingml/2006/main" noChangeAspect="1"/>
+            </wp:cNvGraphicFramePr>
+            <a:graphic xmlns:a="http://schemas.openxmlformats.org/drawingml/2006/main">
+              <a:graphicData uri="http://schemas.openxmlformats.org/drawingml/2006/picture">
+                <pic:pic xmlns:pic="http://schemas.openxmlformats.org/drawingml/2006/picture">
+                  <pic:nvPicPr>
+                    <pic:cNvPr id="1071008761" name=""/>
+                    <pic:cNvPicPr/>
+                  </pic:nvPicPr>
+                  <pic:blipFill>
+                    <a:blip r:embed="rId13"/>
+                    <a:stretch>
+                      <a:fillRect/>
+                    </a:stretch>
+                  </pic:blipFill>
+                  <pic:spPr>
+                    <a:xfrm>
+                      <a:off x="0" y="0"/>
+                      <a:ext cx="6315355" cy="2975069"/>
+                    </a:xfrm>
+                    <a:prstGeom prst="rect">
+                      <a:avLst/>
+                    </a:prstGeom>
+                  </pic:spPr>
+                </pic:pic>
+              </a:graphicData>
+            </a:graphic>
+          </wp:inline>
+        </w:drawing>
+      </w:r>
+    </w:p>
+    <w:p>
+      <w:pPr>
+        <w:spacing w:line="360" w:lineRule="auto"/>
+        <w:jc w:val="center"/>
+        <w:rPr>
+          <w:sz w:val="28"/>
+          <w:szCs w:val="28"/>
+        </w:rPr>
+      </w:pPr>
+      <w:r>
+        <w:rPr>
+          <w:sz w:val="28"/>
+          <w:szCs w:val="28"/>
+        </w:rPr>
+        <w:t xml:space="preserve">Рис. </w:t>
+      </w:r>
+      <w:r>
+        <w:rPr>
+          <w:sz w:val="28"/>
+          <w:szCs w:val="28"/>
+        </w:rPr>
+        <w:t>6</w:t>
+      </w:r>
+      <w:r>
+        <w:rPr>
+          <w:sz w:val="28"/>
+          <w:szCs w:val="28"/>
+        </w:rPr>
+        <w:t xml:space="preserve">. Тест </w:t>
+      </w:r>
+      <w:r>
+        <w:rPr>
+          <w:sz w:val="28"/>
+          <w:szCs w:val="28"/>
+        </w:rPr>
+        <w:t>6</w:t>
+      </w:r>
+      <w:r>
+        <w:rPr>
+          <w:sz w:val="28"/>
+          <w:szCs w:val="28"/>
+        </w:rPr>
+        <w:t>.</w:t>
+      </w:r>
+    </w:p>
+    <w:p>
+      <w:pPr>
+        <w:spacing w:line="360" w:lineRule="auto"/>
+        <w:jc w:val="center"/>
+        <w:rPr>
+          <w:sz w:val="28"/>
+          <w:szCs w:val="28"/>
+        </w:rPr>
+      </w:pPr>
     </w:p>
     <w:p>
       <w:pPr>
         <w:pStyle w:val="a6"/>
       </w:pPr>
       <w:r>
-        <w:t xml:space="preserve">Ссылка на репозиторий с кодом расчётно-графической работы на </w:t>
-      </w:r>
-      <w:proofErr w:type="spellStart"/>
-      <w:r>
-        <w:t>github</w:t>
-      </w:r>
-      <w:proofErr w:type="spellEnd"/>
-      <w:r>
-        <w:t xml:space="preserve">: </w:t>
-      </w:r>
-      <w:hyperlink r:id="rId13" w:history="1">
+        <w:t xml:space="preserve">Ссылка на репозиторий с кодом расчётно-графической работы на github: </w:t>
+      </w:r>
+      <w:hyperlink r:id="rId14" w:history="1">
         <w:r>
           <w:rPr>
             <w:rStyle w:val="a5"/>
@@ -3051,13 +3242,6 @@
         </w:r>
       </w:hyperlink>
     </w:p>
-    <w:p>
-      <w:pPr>
-        <w:spacing w:line="360" w:lineRule="auto"/>
-        <w:jc w:val="center"/>
-      </w:pPr>
-    </w:p>
-    <w:p/>
     <w:sectPr>
       <w:pgSz w:w="11906" w:h="16838"/>
       <w:pgMar w:top="1134" w:right="850" w:bottom="1134" w:left="1701" w:header="708" w:footer="708" w:gutter="0"/>
@@ -3706,7 +3890,7 @@
     <w:name w:val="Normal"/>
     <w:uiPriority w:val="1"/>
     <w:qFormat/>
-    <w:rsid w:val="006B0187"/>
+    <w:rsid w:val="00AC0883"/>
     <w:pPr>
       <w:widowControl w:val="0"/>
       <w:autoSpaceDE w:val="0"/>

</xml_diff>